<commit_message>
convert pandas notes to markdown
</commit_message>
<xml_diff>
--- a/18_PANDAS/PANDAS.docx
+++ b/18_PANDAS/PANDAS.docx
@@ -1364,13 +1364,7 @@
         <w:rPr>
           <w:color w:val="00B050"/>
         </w:rPr>
-        <w:t>)] = ["Anna", 30, "Gdańsk"]</w:t>
-      </w:r>
-      <w:r>
-        <w:rPr>
-          <w:color w:val="00B050"/>
-        </w:rPr>
-        <w:t xml:space="preserve"> </w:t>
+        <w:t xml:space="preserve">)] = ["Anna", 30, "Gdańsk"] </w:t>
       </w:r>
       <w:r>
         <w:t xml:space="preserve">– dodanie wiersza </w:t>
@@ -4092,12 +4086,14 @@
         <w:rPr>
           <w:b/>
           <w:bCs/>
-        </w:rPr>
-      </w:pPr>
-      <w:r>
-        <w:rPr>
-          <w:b/>
-          <w:bCs/>
+          <w:lang w:val="en-GB"/>
+        </w:rPr>
+      </w:pPr>
+      <w:r>
+        <w:rPr>
+          <w:b/>
+          <w:bCs/>
+          <w:lang w:val="en-GB"/>
         </w:rPr>
         <w:t>PLOTTING</w:t>
       </w:r>
@@ -4105,29 +4101,40 @@
     <w:p>
       <w:pPr>
         <w:pStyle w:val="NoSpacing"/>
-      </w:pPr>
-    </w:p>
-    <w:p>
-      <w:pPr>
-        <w:pStyle w:val="NoSpacing"/>
-      </w:pPr>
-      <w:r>
-        <w:rPr>
-          <w:color w:val="00B050"/>
+        <w:rPr>
+          <w:lang w:val="en-GB"/>
+        </w:rPr>
+      </w:pPr>
+    </w:p>
+    <w:p>
+      <w:pPr>
+        <w:pStyle w:val="NoSpacing"/>
+        <w:rPr>
+          <w:lang w:val="en-GB"/>
+        </w:rPr>
+      </w:pPr>
+      <w:r>
+        <w:rPr>
+          <w:color w:val="00B050"/>
+          <w:lang w:val="en-GB"/>
         </w:rPr>
         <w:t xml:space="preserve">import </w:t>
       </w:r>
       <w:proofErr w:type="spellStart"/>
-      <w:r>
-        <w:rPr>
-          <w:color w:val="00B050"/>
+      <w:proofErr w:type="gramStart"/>
+      <w:r>
+        <w:rPr>
+          <w:color w:val="00B050"/>
+          <w:lang w:val="en-GB"/>
         </w:rPr>
         <w:t>matplotlib.pyplot</w:t>
       </w:r>
       <w:proofErr w:type="spellEnd"/>
-      <w:r>
-        <w:rPr>
-          <w:color w:val="00B050"/>
+      <w:proofErr w:type="gramEnd"/>
+      <w:r>
+        <w:rPr>
+          <w:color w:val="00B050"/>
+          <w:lang w:val="en-GB"/>
         </w:rPr>
         <w:t xml:space="preserve"> as </w:t>
       </w:r>
@@ -4135,6 +4142,7 @@
       <w:r>
         <w:rPr>
           <w:color w:val="00B050"/>
+          <w:lang w:val="en-GB"/>
         </w:rPr>
         <w:t>plt</w:t>
       </w:r>
@@ -4142,36 +4150,70 @@
       <w:r>
         <w:rPr>
           <w:color w:val="00B050"/>
+          <w:lang w:val="en-GB"/>
         </w:rPr>
         <w:t xml:space="preserve"> </w:t>
       </w:r>
       <w:r>
-        <w:t>– biblioteka do wykresów</w:t>
-      </w:r>
-    </w:p>
-    <w:p>
-      <w:pPr>
-        <w:pStyle w:val="NoSpacing"/>
-      </w:pPr>
-    </w:p>
-    <w:p>
-      <w:pPr>
-        <w:pStyle w:val="NoSpacing"/>
-        <w:rPr>
-          <w:color w:val="00B050"/>
-        </w:rPr>
-      </w:pPr>
-      <w:proofErr w:type="spellStart"/>
-      <w:r>
-        <w:rPr>
-          <w:color w:val="00B050"/>
+        <w:rPr>
+          <w:lang w:val="en-GB"/>
+        </w:rPr>
+        <w:t xml:space="preserve">– </w:t>
+      </w:r>
+      <w:proofErr w:type="spellStart"/>
+      <w:r>
+        <w:rPr>
+          <w:lang w:val="en-GB"/>
+        </w:rPr>
+        <w:t>biblioteka</w:t>
+      </w:r>
+      <w:proofErr w:type="spellEnd"/>
+      <w:r>
+        <w:rPr>
+          <w:lang w:val="en-GB"/>
+        </w:rPr>
+        <w:t xml:space="preserve"> do </w:t>
+      </w:r>
+      <w:proofErr w:type="spellStart"/>
+      <w:r>
+        <w:rPr>
+          <w:lang w:val="en-GB"/>
+        </w:rPr>
+        <w:t>wykresów</w:t>
+      </w:r>
+      <w:proofErr w:type="spellEnd"/>
+    </w:p>
+    <w:p>
+      <w:pPr>
+        <w:pStyle w:val="NoSpacing"/>
+        <w:rPr>
+          <w:lang w:val="en-GB"/>
+        </w:rPr>
+      </w:pPr>
+    </w:p>
+    <w:p>
+      <w:pPr>
+        <w:pStyle w:val="NoSpacing"/>
+        <w:rPr>
+          <w:color w:val="00B050"/>
+          <w:lang w:val="en-GB"/>
+        </w:rPr>
+      </w:pPr>
+      <w:proofErr w:type="spellStart"/>
+      <w:proofErr w:type="gramStart"/>
+      <w:r>
+        <w:rPr>
+          <w:color w:val="00B050"/>
+          <w:lang w:val="en-GB"/>
         </w:rPr>
         <w:t>df.plot</w:t>
       </w:r>
       <w:proofErr w:type="spellEnd"/>
-      <w:r>
-        <w:rPr>
-          <w:color w:val="00B050"/>
+      <w:proofErr w:type="gramEnd"/>
+      <w:r>
+        <w:rPr>
+          <w:color w:val="00B050"/>
+          <w:lang w:val="en-GB"/>
         </w:rPr>
         <w:t>()</w:t>
       </w:r>
@@ -4181,27 +4223,33 @@
         <w:pStyle w:val="NoSpacing"/>
         <w:rPr>
           <w:color w:val="00B050"/>
-        </w:rPr>
-      </w:pPr>
-    </w:p>
-    <w:p>
-      <w:pPr>
-        <w:pStyle w:val="NoSpacing"/>
-        <w:rPr>
-          <w:color w:val="00B050"/>
-        </w:rPr>
-      </w:pPr>
-      <w:proofErr w:type="spellStart"/>
-      <w:r>
-        <w:rPr>
-          <w:color w:val="00B050"/>
+          <w:lang w:val="en-GB"/>
+        </w:rPr>
+      </w:pPr>
+    </w:p>
+    <w:p>
+      <w:pPr>
+        <w:pStyle w:val="NoSpacing"/>
+        <w:rPr>
+          <w:color w:val="00B050"/>
+          <w:lang w:val="en-GB"/>
+        </w:rPr>
+      </w:pPr>
+      <w:proofErr w:type="spellStart"/>
+      <w:proofErr w:type="gramStart"/>
+      <w:r>
+        <w:rPr>
+          <w:color w:val="00B050"/>
+          <w:lang w:val="en-GB"/>
         </w:rPr>
         <w:t>plt.show</w:t>
       </w:r>
       <w:proofErr w:type="spellEnd"/>
-      <w:r>
-        <w:rPr>
-          <w:color w:val="00B050"/>
+      <w:proofErr w:type="gramEnd"/>
+      <w:r>
+        <w:rPr>
+          <w:color w:val="00B050"/>
+          <w:lang w:val="en-GB"/>
         </w:rPr>
         <w:t>()</w:t>
       </w:r>
@@ -4246,14 +4294,7 @@
           <w:color w:val="00B050"/>
           <w:lang w:val="en-GB"/>
         </w:rPr>
-        <w:t>', x = 'Duration', y = 'Calories')</w:t>
-      </w:r>
-      <w:r>
-        <w:rPr>
-          <w:color w:val="00B050"/>
-          <w:lang w:val="en-GB"/>
-        </w:rPr>
-        <w:t xml:space="preserve"> </w:t>
+        <w:t xml:space="preserve">', x = 'Duration', y = 'Calories') </w:t>
       </w:r>
       <w:r>
         <w:rPr>
@@ -4469,10 +4510,7 @@
         <w:t>’</w:t>
       </w:r>
       <w:r>
-        <w:t xml:space="preserve"> – wykres </w:t>
-      </w:r>
-      <w:r>
-        <w:t>słupkowy (nie</w:t>
+        <w:t xml:space="preserve"> – wykres słupkowy (nie</w:t>
       </w:r>
       <w:r>
         <w:t xml:space="preserve"> to samo co histogram!)</w:t>
@@ -4486,9 +4524,6 @@
     <w:p>
       <w:pPr>
         <w:pStyle w:val="NoSpacing"/>
-        <w:rPr>
-          <w:lang w:val="en-GB"/>
-        </w:rPr>
       </w:pPr>
     </w:p>
     <w:p>
@@ -5391,6 +5426,7 @@
   <w:style w:type="character" w:default="1" w:styleId="DefaultParagraphFont">
     <w:name w:val="Default Paragraph Font"/>
     <w:uiPriority w:val="1"/>
+    <w:semiHidden/>
     <w:unhideWhenUsed/>
   </w:style>
   <w:style w:type="table" w:default="1" w:styleId="TableNormal">

</xml_diff>